<commit_message>
updated some steps of push files in github.
</commit_message>
<xml_diff>
--- a/FinancialManagementPortalDatabase/GitHub Important Commands.docx
+++ b/FinancialManagementPortalDatabase/GitHub Important Commands.docx
@@ -484,6 +484,14 @@
         <w:spacing w:after="0" w:line="240" w:lineRule="auto"/>
         <w:rPr>
           <w:rFonts w:ascii="Times New Roman" w:eastAsia="Times New Roman" w:hAnsi="Times New Roman" w:cs="Times New Roman"/>
+          <w:color w:val="000000" w:themeColor="text1"/>
+          <w:sz w:val="24"/>
+          <w:szCs w:val="24"/>
+        </w:rPr>
+      </w:pPr>
+      <w:r>
+        <w:rPr>
+          <w:rFonts w:ascii="Times New Roman" w:eastAsia="Times New Roman" w:hAnsi="Times New Roman" w:cs="Times New Roman"/>
           <w:b/>
           <w:bCs/>
           <w:color w:val="000000" w:themeColor="text1"/>
@@ -491,7 +499,8 @@
           <w:szCs w:val="24"/>
           <w:u w:val="single"/>
         </w:rPr>
-      </w:pPr>
+        <w:t xml:space="preserve">Push </w:t>
+      </w:r>
       <w:r>
         <w:rPr>
           <w:rFonts w:ascii="Times New Roman" w:eastAsia="Times New Roman" w:hAnsi="Times New Roman" w:cs="Times New Roman"/>
@@ -502,7 +511,27 @@
           <w:szCs w:val="24"/>
           <w:u w:val="single"/>
         </w:rPr>
-        <w:t>Push File</w:t>
+        <w:t>File</w:t>
+      </w:r>
+      <w:r>
+        <w:rPr>
+          <w:rFonts w:ascii="Times New Roman" w:eastAsia="Times New Roman" w:hAnsi="Times New Roman" w:cs="Times New Roman"/>
+          <w:b/>
+          <w:bCs/>
+          <w:color w:val="000000" w:themeColor="text1"/>
+          <w:sz w:val="24"/>
+          <w:szCs w:val="24"/>
+        </w:rPr>
+        <w:t xml:space="preserve"> -----</w:t>
+      </w:r>
+      <w:r>
+        <w:rPr>
+          <w:rFonts w:ascii="Times New Roman" w:eastAsia="Times New Roman" w:hAnsi="Times New Roman" w:cs="Times New Roman"/>
+          <w:color w:val="000000" w:themeColor="text1"/>
+          <w:sz w:val="24"/>
+          <w:szCs w:val="24"/>
+        </w:rPr>
+        <w:t>First time------------------------</w:t>
       </w:r>
     </w:p>
     <w:p>
@@ -744,8 +773,6 @@
         </w:rPr>
         <w:t xml:space="preserve"> </w:t>
       </w:r>
-      <w:bookmarkStart w:id="0" w:name="_GoBack"/>
-      <w:bookmarkEnd w:id="0"/>
       <w:r>
         <w:rPr>
           <w:rFonts w:ascii="Times New Roman" w:eastAsia="Times New Roman" w:hAnsi="Times New Roman" w:cs="Times New Roman"/>
@@ -1115,33 +1142,510 @@
     </w:p>
     <w:p>
       <w:pPr>
+        <w:tabs>
+          <w:tab w:val="left" w:pos="916"/>
+          <w:tab w:val="left" w:pos="1832"/>
+          <w:tab w:val="left" w:pos="2748"/>
+          <w:tab w:val="left" w:pos="3664"/>
+          <w:tab w:val="left" w:pos="4580"/>
+          <w:tab w:val="left" w:pos="5496"/>
+          <w:tab w:val="left" w:pos="6412"/>
+          <w:tab w:val="left" w:pos="7328"/>
+          <w:tab w:val="left" w:pos="8244"/>
+          <w:tab w:val="left" w:pos="9160"/>
+          <w:tab w:val="left" w:pos="10076"/>
+          <w:tab w:val="left" w:pos="10992"/>
+          <w:tab w:val="left" w:pos="11908"/>
+          <w:tab w:val="left" w:pos="12824"/>
+          <w:tab w:val="left" w:pos="13740"/>
+          <w:tab w:val="left" w:pos="14656"/>
+        </w:tabs>
+        <w:spacing w:after="0" w:line="240" w:lineRule="auto"/>
+        <w:rPr>
+          <w:rFonts w:ascii="Times New Roman" w:eastAsia="Times New Roman" w:hAnsi="Times New Roman" w:cs="Times New Roman"/>
+          <w:color w:val="000000" w:themeColor="text1"/>
+          <w:sz w:val="24"/>
+          <w:szCs w:val="24"/>
+        </w:rPr>
+      </w:pPr>
+    </w:p>
+    <w:p>
+      <w:pPr>
+        <w:tabs>
+          <w:tab w:val="left" w:pos="916"/>
+          <w:tab w:val="left" w:pos="1832"/>
+          <w:tab w:val="left" w:pos="2748"/>
+          <w:tab w:val="left" w:pos="3664"/>
+          <w:tab w:val="left" w:pos="4580"/>
+          <w:tab w:val="left" w:pos="5496"/>
+          <w:tab w:val="left" w:pos="6412"/>
+          <w:tab w:val="left" w:pos="7328"/>
+          <w:tab w:val="left" w:pos="8244"/>
+          <w:tab w:val="left" w:pos="9160"/>
+          <w:tab w:val="left" w:pos="10076"/>
+          <w:tab w:val="left" w:pos="10992"/>
+          <w:tab w:val="left" w:pos="11908"/>
+          <w:tab w:val="left" w:pos="12824"/>
+          <w:tab w:val="left" w:pos="13740"/>
+          <w:tab w:val="left" w:pos="14656"/>
+        </w:tabs>
+        <w:spacing w:after="0" w:line="240" w:lineRule="auto"/>
+        <w:rPr>
+          <w:rFonts w:ascii="Times New Roman" w:eastAsia="Times New Roman" w:hAnsi="Times New Roman" w:cs="Times New Roman"/>
+          <w:color w:val="000000" w:themeColor="text1"/>
+          <w:sz w:val="24"/>
+          <w:szCs w:val="24"/>
+        </w:rPr>
+      </w:pPr>
+      <w:r>
+        <w:rPr>
+          <w:rFonts w:ascii="Times New Roman" w:eastAsia="Times New Roman" w:hAnsi="Times New Roman" w:cs="Times New Roman"/>
+          <w:b/>
+          <w:bCs/>
+          <w:color w:val="000000" w:themeColor="text1"/>
+          <w:sz w:val="24"/>
+          <w:szCs w:val="24"/>
+          <w:u w:val="single"/>
+        </w:rPr>
+        <w:t xml:space="preserve">Push </w:t>
+      </w:r>
+      <w:r>
+        <w:rPr>
+          <w:rFonts w:ascii="Times New Roman" w:eastAsia="Times New Roman" w:hAnsi="Times New Roman" w:cs="Times New Roman"/>
+          <w:b/>
+          <w:bCs/>
+          <w:color w:val="000000" w:themeColor="text1"/>
+          <w:sz w:val="24"/>
+          <w:szCs w:val="24"/>
+          <w:u w:val="single"/>
+        </w:rPr>
+        <w:t>File</w:t>
+      </w:r>
+      <w:r>
+        <w:rPr>
+          <w:rFonts w:ascii="Times New Roman" w:eastAsia="Times New Roman" w:hAnsi="Times New Roman" w:cs="Times New Roman"/>
+          <w:b/>
+          <w:bCs/>
+          <w:color w:val="000000" w:themeColor="text1"/>
+          <w:sz w:val="24"/>
+          <w:szCs w:val="24"/>
+        </w:rPr>
+        <w:t xml:space="preserve"> -----</w:t>
+      </w:r>
+      <w:r>
+        <w:rPr>
+          <w:rFonts w:ascii="Times New Roman" w:eastAsia="Times New Roman" w:hAnsi="Times New Roman" w:cs="Times New Roman"/>
+          <w:color w:val="000000" w:themeColor="text1"/>
+          <w:sz w:val="24"/>
+          <w:szCs w:val="24"/>
+        </w:rPr>
+        <w:t>Next/Other</w:t>
+      </w:r>
+      <w:r>
+        <w:rPr>
+          <w:rFonts w:ascii="Times New Roman" w:eastAsia="Times New Roman" w:hAnsi="Times New Roman" w:cs="Times New Roman"/>
+          <w:color w:val="000000" w:themeColor="text1"/>
+          <w:sz w:val="24"/>
+          <w:szCs w:val="24"/>
+        </w:rPr>
+        <w:t xml:space="preserve"> time------------------------</w:t>
+      </w:r>
+    </w:p>
+    <w:p>
+      <w:pPr>
         <w:pStyle w:val="ListParagraph"/>
-        <w:tabs>
-          <w:tab w:val="left" w:pos="916"/>
-          <w:tab w:val="left" w:pos="1832"/>
-          <w:tab w:val="left" w:pos="2748"/>
-          <w:tab w:val="left" w:pos="3664"/>
-          <w:tab w:val="left" w:pos="4580"/>
-          <w:tab w:val="left" w:pos="5496"/>
-          <w:tab w:val="left" w:pos="6412"/>
-          <w:tab w:val="left" w:pos="7328"/>
-          <w:tab w:val="left" w:pos="8244"/>
-          <w:tab w:val="left" w:pos="9160"/>
-          <w:tab w:val="left" w:pos="10076"/>
-          <w:tab w:val="left" w:pos="10992"/>
-          <w:tab w:val="left" w:pos="11908"/>
-          <w:tab w:val="left" w:pos="12824"/>
-          <w:tab w:val="left" w:pos="13740"/>
-          <w:tab w:val="left" w:pos="14656"/>
-        </w:tabs>
-        <w:spacing w:after="0" w:line="240" w:lineRule="auto"/>
-        <w:rPr>
-          <w:rFonts w:ascii="Times New Roman" w:eastAsia="Times New Roman" w:hAnsi="Times New Roman" w:cs="Times New Roman"/>
-          <w:color w:val="000000" w:themeColor="text1"/>
-          <w:sz w:val="24"/>
-          <w:szCs w:val="24"/>
-        </w:rPr>
-      </w:pPr>
+        <w:numPr>
+          <w:ilvl w:val="0"/>
+          <w:numId w:val="15"/>
+        </w:numPr>
+        <w:tabs>
+          <w:tab w:val="left" w:pos="916"/>
+          <w:tab w:val="left" w:pos="1832"/>
+          <w:tab w:val="left" w:pos="2748"/>
+          <w:tab w:val="left" w:pos="3664"/>
+          <w:tab w:val="left" w:pos="4580"/>
+          <w:tab w:val="left" w:pos="5496"/>
+          <w:tab w:val="left" w:pos="6412"/>
+          <w:tab w:val="left" w:pos="7328"/>
+          <w:tab w:val="left" w:pos="8244"/>
+          <w:tab w:val="left" w:pos="9160"/>
+          <w:tab w:val="left" w:pos="10076"/>
+          <w:tab w:val="left" w:pos="10992"/>
+          <w:tab w:val="left" w:pos="11908"/>
+          <w:tab w:val="left" w:pos="12824"/>
+          <w:tab w:val="left" w:pos="13740"/>
+          <w:tab w:val="left" w:pos="14656"/>
+        </w:tabs>
+        <w:spacing w:after="0" w:line="240" w:lineRule="auto"/>
+        <w:rPr>
+          <w:rFonts w:ascii="Times New Roman" w:eastAsia="Times New Roman" w:hAnsi="Times New Roman" w:cs="Times New Roman"/>
+          <w:color w:val="000000" w:themeColor="text1"/>
+          <w:sz w:val="24"/>
+          <w:szCs w:val="24"/>
+        </w:rPr>
+      </w:pPr>
+      <w:proofErr w:type="spellStart"/>
+      <w:proofErr w:type="gramStart"/>
+      <w:r>
+        <w:rPr>
+          <w:rFonts w:ascii="Times New Roman" w:eastAsia="Times New Roman" w:hAnsi="Times New Roman" w:cs="Times New Roman"/>
+          <w:color w:val="000000" w:themeColor="text1"/>
+          <w:sz w:val="24"/>
+          <w:szCs w:val="24"/>
+        </w:rPr>
+        <w:t>git</w:t>
+      </w:r>
+      <w:proofErr w:type="spellEnd"/>
+      <w:proofErr w:type="gramEnd"/>
+      <w:r>
+        <w:rPr>
+          <w:rFonts w:ascii="Times New Roman" w:eastAsia="Times New Roman" w:hAnsi="Times New Roman" w:cs="Times New Roman"/>
+          <w:color w:val="000000" w:themeColor="text1"/>
+          <w:sz w:val="24"/>
+          <w:szCs w:val="24"/>
+        </w:rPr>
+        <w:t xml:space="preserve"> add</w:t>
+      </w:r>
+      <w:r>
+        <w:rPr>
+          <w:rFonts w:ascii="Times New Roman" w:eastAsia="Times New Roman" w:hAnsi="Times New Roman" w:cs="Times New Roman"/>
+          <w:color w:val="000000" w:themeColor="text1"/>
+          <w:sz w:val="24"/>
+          <w:szCs w:val="24"/>
+        </w:rPr>
+        <w:t xml:space="preserve"> </w:t>
+      </w:r>
+      <w:r>
+        <w:rPr>
+          <w:rFonts w:ascii="Times New Roman" w:eastAsia="Times New Roman" w:hAnsi="Times New Roman" w:cs="Times New Roman"/>
+          <w:color w:val="000000" w:themeColor="text1"/>
+          <w:sz w:val="24"/>
+          <w:szCs w:val="24"/>
+        </w:rPr>
+        <w:t xml:space="preserve"> .  (for all file)  and </w:t>
+      </w:r>
+      <w:proofErr w:type="spellStart"/>
+      <w:r>
+        <w:rPr>
+          <w:rFonts w:ascii="Times New Roman" w:eastAsia="Times New Roman" w:hAnsi="Times New Roman" w:cs="Times New Roman"/>
+          <w:color w:val="000000" w:themeColor="text1"/>
+          <w:sz w:val="24"/>
+          <w:szCs w:val="24"/>
+        </w:rPr>
+        <w:t>git</w:t>
+      </w:r>
+      <w:proofErr w:type="spellEnd"/>
+      <w:r>
+        <w:rPr>
+          <w:rFonts w:ascii="Times New Roman" w:eastAsia="Times New Roman" w:hAnsi="Times New Roman" w:cs="Times New Roman"/>
+          <w:color w:val="000000" w:themeColor="text1"/>
+          <w:sz w:val="24"/>
+          <w:szCs w:val="24"/>
+        </w:rPr>
+        <w:t xml:space="preserve"> add (</w:t>
+      </w:r>
+      <w:r>
+        <w:rPr>
+          <w:rFonts w:ascii="Times New Roman" w:eastAsia="Times New Roman" w:hAnsi="Times New Roman" w:cs="Times New Roman"/>
+          <w:color w:val="000000" w:themeColor="text1"/>
+          <w:sz w:val="24"/>
+          <w:szCs w:val="24"/>
+          <w:u w:val="single"/>
+        </w:rPr>
+        <w:t>file name</w:t>
+      </w:r>
+      <w:r>
+        <w:rPr>
+          <w:rFonts w:ascii="Times New Roman" w:eastAsia="Times New Roman" w:hAnsi="Times New Roman" w:cs="Times New Roman"/>
+          <w:color w:val="000000" w:themeColor="text1"/>
+          <w:sz w:val="24"/>
+          <w:szCs w:val="24"/>
+        </w:rPr>
+        <w:t xml:space="preserve"> for single)</w:t>
+      </w:r>
+    </w:p>
+    <w:p>
+      <w:pPr>
+        <w:pStyle w:val="ListParagraph"/>
+        <w:numPr>
+          <w:ilvl w:val="0"/>
+          <w:numId w:val="15"/>
+        </w:numPr>
+        <w:tabs>
+          <w:tab w:val="left" w:pos="916"/>
+          <w:tab w:val="left" w:pos="1832"/>
+          <w:tab w:val="left" w:pos="2748"/>
+          <w:tab w:val="left" w:pos="3664"/>
+          <w:tab w:val="left" w:pos="4580"/>
+          <w:tab w:val="left" w:pos="5496"/>
+          <w:tab w:val="left" w:pos="6412"/>
+          <w:tab w:val="left" w:pos="7328"/>
+          <w:tab w:val="left" w:pos="8244"/>
+          <w:tab w:val="left" w:pos="9160"/>
+          <w:tab w:val="left" w:pos="10076"/>
+          <w:tab w:val="left" w:pos="10992"/>
+          <w:tab w:val="left" w:pos="11908"/>
+          <w:tab w:val="left" w:pos="12824"/>
+          <w:tab w:val="left" w:pos="13740"/>
+          <w:tab w:val="left" w:pos="14656"/>
+        </w:tabs>
+        <w:spacing w:after="0" w:line="240" w:lineRule="auto"/>
+        <w:rPr>
+          <w:rFonts w:ascii="Times New Roman" w:eastAsia="Times New Roman" w:hAnsi="Times New Roman" w:cs="Times New Roman"/>
+          <w:color w:val="000000" w:themeColor="text1"/>
+          <w:sz w:val="24"/>
+          <w:szCs w:val="24"/>
+        </w:rPr>
+      </w:pPr>
+      <w:proofErr w:type="spellStart"/>
+      <w:r>
+        <w:rPr>
+          <w:rFonts w:ascii="Times New Roman" w:eastAsia="Times New Roman" w:hAnsi="Times New Roman" w:cs="Times New Roman"/>
+          <w:color w:val="000000" w:themeColor="text1"/>
+          <w:sz w:val="24"/>
+          <w:szCs w:val="24"/>
+        </w:rPr>
+        <w:t>git</w:t>
+      </w:r>
+      <w:proofErr w:type="spellEnd"/>
+      <w:r>
+        <w:rPr>
+          <w:rFonts w:ascii="Times New Roman" w:eastAsia="Times New Roman" w:hAnsi="Times New Roman" w:cs="Times New Roman"/>
+          <w:color w:val="000000" w:themeColor="text1"/>
+          <w:sz w:val="24"/>
+          <w:szCs w:val="24"/>
+        </w:rPr>
+        <w:t xml:space="preserve"> commit -m "first commit"</w:t>
+      </w:r>
+      <w:r>
+        <w:rPr>
+          <w:rFonts w:ascii="Times New Roman" w:eastAsia="Times New Roman" w:hAnsi="Times New Roman" w:cs="Times New Roman"/>
+          <w:color w:val="000000" w:themeColor="text1"/>
+          <w:sz w:val="24"/>
+          <w:szCs w:val="24"/>
+        </w:rPr>
+        <w:t>----Meaningful commit</w:t>
+      </w:r>
+    </w:p>
+    <w:p>
+      <w:pPr>
+        <w:pStyle w:val="ListParagraph"/>
+        <w:numPr>
+          <w:ilvl w:val="0"/>
+          <w:numId w:val="15"/>
+        </w:numPr>
+        <w:tabs>
+          <w:tab w:val="left" w:pos="916"/>
+          <w:tab w:val="left" w:pos="1832"/>
+          <w:tab w:val="left" w:pos="2748"/>
+          <w:tab w:val="left" w:pos="3664"/>
+          <w:tab w:val="left" w:pos="4580"/>
+          <w:tab w:val="left" w:pos="5496"/>
+          <w:tab w:val="left" w:pos="6412"/>
+          <w:tab w:val="left" w:pos="7328"/>
+          <w:tab w:val="left" w:pos="8244"/>
+          <w:tab w:val="left" w:pos="9160"/>
+          <w:tab w:val="left" w:pos="10076"/>
+          <w:tab w:val="left" w:pos="10992"/>
+          <w:tab w:val="left" w:pos="11908"/>
+          <w:tab w:val="left" w:pos="12824"/>
+          <w:tab w:val="left" w:pos="13740"/>
+          <w:tab w:val="left" w:pos="14656"/>
+        </w:tabs>
+        <w:spacing w:after="0" w:line="240" w:lineRule="auto"/>
+        <w:rPr>
+          <w:rFonts w:ascii="Times New Roman" w:eastAsia="Times New Roman" w:hAnsi="Times New Roman" w:cs="Times New Roman"/>
+          <w:color w:val="000000" w:themeColor="text1"/>
+          <w:sz w:val="24"/>
+          <w:szCs w:val="24"/>
+        </w:rPr>
+      </w:pPr>
+      <w:proofErr w:type="spellStart"/>
+      <w:r>
+        <w:rPr>
+          <w:rFonts w:ascii="Times New Roman" w:eastAsia="Times New Roman" w:hAnsi="Times New Roman" w:cs="Times New Roman"/>
+          <w:color w:val="000000" w:themeColor="text1"/>
+          <w:sz w:val="24"/>
+          <w:szCs w:val="24"/>
+        </w:rPr>
+        <w:t>git</w:t>
+      </w:r>
+      <w:proofErr w:type="spellEnd"/>
+      <w:r>
+        <w:rPr>
+          <w:rFonts w:ascii="Times New Roman" w:eastAsia="Times New Roman" w:hAnsi="Times New Roman" w:cs="Times New Roman"/>
+          <w:color w:val="000000" w:themeColor="text1"/>
+          <w:sz w:val="24"/>
+          <w:szCs w:val="24"/>
+        </w:rPr>
+        <w:t xml:space="preserve"> branch -M main (change branch master or main</w:t>
+      </w:r>
+      <w:r>
+        <w:rPr>
+          <w:rFonts w:ascii="Times New Roman" w:eastAsia="Times New Roman" w:hAnsi="Times New Roman" w:cs="Times New Roman"/>
+          <w:color w:val="000000" w:themeColor="text1"/>
+          <w:sz w:val="24"/>
+          <w:szCs w:val="24"/>
+        </w:rPr>
+        <w:t xml:space="preserve"> if needed</w:t>
+      </w:r>
+      <w:r>
+        <w:rPr>
+          <w:rFonts w:ascii="Times New Roman" w:eastAsia="Times New Roman" w:hAnsi="Times New Roman" w:cs="Times New Roman"/>
+          <w:color w:val="000000" w:themeColor="text1"/>
+          <w:sz w:val="24"/>
+          <w:szCs w:val="24"/>
+        </w:rPr>
+        <w:t>)</w:t>
+      </w:r>
+    </w:p>
+    <w:p>
+      <w:pPr>
+        <w:pStyle w:val="ListParagraph"/>
+        <w:numPr>
+          <w:ilvl w:val="0"/>
+          <w:numId w:val="15"/>
+        </w:numPr>
+        <w:tabs>
+          <w:tab w:val="left" w:pos="916"/>
+          <w:tab w:val="left" w:pos="1832"/>
+          <w:tab w:val="left" w:pos="2748"/>
+          <w:tab w:val="left" w:pos="3664"/>
+          <w:tab w:val="left" w:pos="4580"/>
+          <w:tab w:val="left" w:pos="5496"/>
+          <w:tab w:val="left" w:pos="6412"/>
+          <w:tab w:val="left" w:pos="7328"/>
+          <w:tab w:val="left" w:pos="8244"/>
+          <w:tab w:val="left" w:pos="9160"/>
+          <w:tab w:val="left" w:pos="10076"/>
+          <w:tab w:val="left" w:pos="10992"/>
+          <w:tab w:val="left" w:pos="11908"/>
+          <w:tab w:val="left" w:pos="12824"/>
+          <w:tab w:val="left" w:pos="13740"/>
+          <w:tab w:val="left" w:pos="14656"/>
+        </w:tabs>
+        <w:spacing w:after="0" w:line="240" w:lineRule="auto"/>
+        <w:rPr>
+          <w:rFonts w:ascii="Times New Roman" w:eastAsia="Times New Roman" w:hAnsi="Times New Roman" w:cs="Times New Roman"/>
+          <w:color w:val="000000" w:themeColor="text1"/>
+          <w:sz w:val="24"/>
+          <w:szCs w:val="24"/>
+        </w:rPr>
+      </w:pPr>
+      <w:proofErr w:type="spellStart"/>
+      <w:r>
+        <w:rPr>
+          <w:rFonts w:ascii="Times New Roman" w:eastAsia="Times New Roman" w:hAnsi="Times New Roman" w:cs="Times New Roman"/>
+          <w:color w:val="000000" w:themeColor="text1"/>
+          <w:sz w:val="24"/>
+          <w:szCs w:val="24"/>
+        </w:rPr>
+        <w:t>git</w:t>
+      </w:r>
+      <w:proofErr w:type="spellEnd"/>
+      <w:r>
+        <w:rPr>
+          <w:rFonts w:ascii="Times New Roman" w:eastAsia="Times New Roman" w:hAnsi="Times New Roman" w:cs="Times New Roman"/>
+          <w:color w:val="000000" w:themeColor="text1"/>
+          <w:sz w:val="24"/>
+          <w:szCs w:val="24"/>
+        </w:rPr>
+        <w:t xml:space="preserve"> pull (before push)</w:t>
+      </w:r>
+      <w:r>
+        <w:rPr>
+          <w:rFonts w:ascii="Times New Roman" w:eastAsia="Times New Roman" w:hAnsi="Times New Roman" w:cs="Times New Roman"/>
+          <w:color w:val="000000" w:themeColor="text1"/>
+          <w:sz w:val="24"/>
+          <w:szCs w:val="24"/>
+        </w:rPr>
+        <w:t>---check status or conform update</w:t>
+      </w:r>
+    </w:p>
+    <w:p>
+      <w:pPr>
+        <w:pStyle w:val="ListParagraph"/>
+        <w:numPr>
+          <w:ilvl w:val="0"/>
+          <w:numId w:val="15"/>
+        </w:numPr>
+        <w:tabs>
+          <w:tab w:val="left" w:pos="916"/>
+          <w:tab w:val="left" w:pos="1832"/>
+          <w:tab w:val="left" w:pos="2748"/>
+          <w:tab w:val="left" w:pos="3664"/>
+          <w:tab w:val="left" w:pos="4580"/>
+          <w:tab w:val="left" w:pos="5496"/>
+          <w:tab w:val="left" w:pos="6412"/>
+          <w:tab w:val="left" w:pos="7328"/>
+          <w:tab w:val="left" w:pos="8244"/>
+          <w:tab w:val="left" w:pos="9160"/>
+          <w:tab w:val="left" w:pos="10076"/>
+          <w:tab w:val="left" w:pos="10992"/>
+          <w:tab w:val="left" w:pos="11908"/>
+          <w:tab w:val="left" w:pos="12824"/>
+          <w:tab w:val="left" w:pos="13740"/>
+          <w:tab w:val="left" w:pos="14656"/>
+        </w:tabs>
+        <w:spacing w:after="0" w:line="240" w:lineRule="auto"/>
+        <w:rPr>
+          <w:rFonts w:ascii="Times New Roman" w:eastAsia="Times New Roman" w:hAnsi="Times New Roman" w:cs="Times New Roman"/>
+          <w:color w:val="000000" w:themeColor="text1"/>
+          <w:sz w:val="24"/>
+          <w:szCs w:val="24"/>
+        </w:rPr>
+      </w:pPr>
+      <w:proofErr w:type="spellStart"/>
+      <w:r>
+        <w:rPr>
+          <w:rFonts w:ascii="Times New Roman" w:eastAsia="Times New Roman" w:hAnsi="Times New Roman" w:cs="Times New Roman"/>
+          <w:color w:val="000000" w:themeColor="text1"/>
+          <w:sz w:val="24"/>
+          <w:szCs w:val="24"/>
+        </w:rPr>
+        <w:t>git</w:t>
+      </w:r>
+      <w:proofErr w:type="spellEnd"/>
+      <w:r>
+        <w:rPr>
+          <w:rFonts w:ascii="Times New Roman" w:eastAsia="Times New Roman" w:hAnsi="Times New Roman" w:cs="Times New Roman"/>
+          <w:color w:val="000000" w:themeColor="text1"/>
+          <w:sz w:val="24"/>
+          <w:szCs w:val="24"/>
+        </w:rPr>
+        <w:t xml:space="preserve"> push -u origin main/master</w:t>
+      </w:r>
+    </w:p>
+    <w:p>
+      <w:pPr>
+        <w:tabs>
+          <w:tab w:val="left" w:pos="916"/>
+          <w:tab w:val="left" w:pos="1832"/>
+          <w:tab w:val="left" w:pos="2748"/>
+          <w:tab w:val="left" w:pos="3664"/>
+          <w:tab w:val="left" w:pos="4580"/>
+          <w:tab w:val="left" w:pos="5496"/>
+          <w:tab w:val="left" w:pos="6412"/>
+          <w:tab w:val="left" w:pos="7328"/>
+          <w:tab w:val="left" w:pos="8244"/>
+          <w:tab w:val="left" w:pos="9160"/>
+          <w:tab w:val="left" w:pos="10076"/>
+          <w:tab w:val="left" w:pos="10992"/>
+          <w:tab w:val="left" w:pos="11908"/>
+          <w:tab w:val="left" w:pos="12824"/>
+          <w:tab w:val="left" w:pos="13740"/>
+          <w:tab w:val="left" w:pos="14656"/>
+        </w:tabs>
+        <w:spacing w:after="0" w:line="240" w:lineRule="auto"/>
+        <w:rPr>
+          <w:rFonts w:ascii="Times New Roman" w:eastAsia="Times New Roman" w:hAnsi="Times New Roman" w:cs="Times New Roman"/>
+          <w:color w:val="000000" w:themeColor="text1"/>
+          <w:sz w:val="24"/>
+          <w:szCs w:val="24"/>
+        </w:rPr>
+      </w:pPr>
+      <w:bookmarkStart w:id="0" w:name="_GoBack"/>
+      <w:bookmarkEnd w:id="0"/>
     </w:p>
     <w:p>
       <w:pPr>
@@ -2166,6 +2670,7 @@
           <w:sz w:val="24"/>
           <w:szCs w:val="24"/>
         </w:rPr>
+        <w:lastRenderedPageBreak/>
         <w:t>Eg</w:t>
       </w:r>
       <w:proofErr w:type="spellEnd"/>
@@ -2558,7 +3063,6 @@
           <w:szCs w:val="24"/>
           <w:u w:val="single"/>
         </w:rPr>
-        <w:lastRenderedPageBreak/>
         <w:t>Merge Branch</w:t>
       </w:r>
     </w:p>
@@ -4830,6 +5334,7 @@
           <w:sz w:val="24"/>
           <w:szCs w:val="24"/>
         </w:rPr>
+        <w:lastRenderedPageBreak/>
         <w:t xml:space="preserve">OR you can do </w:t>
       </w:r>
       <w:r>
@@ -5281,7 +5786,6 @@
           <w:sz w:val="24"/>
           <w:szCs w:val="24"/>
         </w:rPr>
-        <w:lastRenderedPageBreak/>
         <w:t>Git</w:t>
       </w:r>
       <w:proofErr w:type="spellEnd"/>
@@ -7762,6 +8266,7 @@
           <w:sz w:val="24"/>
           <w:szCs w:val="24"/>
         </w:rPr>
+        <w:lastRenderedPageBreak/>
         <w:t>git</w:t>
       </w:r>
       <w:proofErr w:type="spellEnd"/>
@@ -9660,6 +10165,92 @@
       <w:rPr>
         <w:rFonts w:ascii="Wingdings" w:hAnsi="Wingdings" w:hint="default"/>
       </w:rPr>
+    </w:lvl>
+  </w:abstractNum>
+  <w:abstractNum w:abstractNumId="14">
+    <w:nsid w:val="7DA45819"/>
+    <w:multiLevelType w:val="hybridMultilevel"/>
+    <w:tmpl w:val="F9609D92"/>
+    <w:lvl w:ilvl="0" w:tplc="0409000F">
+      <w:start w:val="1"/>
+      <w:numFmt w:val="decimal"/>
+      <w:lvlText w:val="%1."/>
+      <w:lvlJc w:val="left"/>
+      <w:pPr>
+        <w:ind w:left="720" w:hanging="360"/>
+      </w:pPr>
+    </w:lvl>
+    <w:lvl w:ilvl="1" w:tplc="04090019" w:tentative="1">
+      <w:start w:val="1"/>
+      <w:numFmt w:val="lowerLetter"/>
+      <w:lvlText w:val="%2."/>
+      <w:lvlJc w:val="left"/>
+      <w:pPr>
+        <w:ind w:left="1440" w:hanging="360"/>
+      </w:pPr>
+    </w:lvl>
+    <w:lvl w:ilvl="2" w:tplc="0409001B" w:tentative="1">
+      <w:start w:val="1"/>
+      <w:numFmt w:val="lowerRoman"/>
+      <w:lvlText w:val="%3."/>
+      <w:lvlJc w:val="right"/>
+      <w:pPr>
+        <w:ind w:left="2160" w:hanging="180"/>
+      </w:pPr>
+    </w:lvl>
+    <w:lvl w:ilvl="3" w:tplc="0409000F" w:tentative="1">
+      <w:start w:val="1"/>
+      <w:numFmt w:val="decimal"/>
+      <w:lvlText w:val="%4."/>
+      <w:lvlJc w:val="left"/>
+      <w:pPr>
+        <w:ind w:left="2880" w:hanging="360"/>
+      </w:pPr>
+    </w:lvl>
+    <w:lvl w:ilvl="4" w:tplc="04090019" w:tentative="1">
+      <w:start w:val="1"/>
+      <w:numFmt w:val="lowerLetter"/>
+      <w:lvlText w:val="%5."/>
+      <w:lvlJc w:val="left"/>
+      <w:pPr>
+        <w:ind w:left="3600" w:hanging="360"/>
+      </w:pPr>
+    </w:lvl>
+    <w:lvl w:ilvl="5" w:tplc="0409001B" w:tentative="1">
+      <w:start w:val="1"/>
+      <w:numFmt w:val="lowerRoman"/>
+      <w:lvlText w:val="%6."/>
+      <w:lvlJc w:val="right"/>
+      <w:pPr>
+        <w:ind w:left="4320" w:hanging="180"/>
+      </w:pPr>
+    </w:lvl>
+    <w:lvl w:ilvl="6" w:tplc="0409000F" w:tentative="1">
+      <w:start w:val="1"/>
+      <w:numFmt w:val="decimal"/>
+      <w:lvlText w:val="%7."/>
+      <w:lvlJc w:val="left"/>
+      <w:pPr>
+        <w:ind w:left="5040" w:hanging="360"/>
+      </w:pPr>
+    </w:lvl>
+    <w:lvl w:ilvl="7" w:tplc="04090019" w:tentative="1">
+      <w:start w:val="1"/>
+      <w:numFmt w:val="lowerLetter"/>
+      <w:lvlText w:val="%8."/>
+      <w:lvlJc w:val="left"/>
+      <w:pPr>
+        <w:ind w:left="5760" w:hanging="360"/>
+      </w:pPr>
+    </w:lvl>
+    <w:lvl w:ilvl="8" w:tplc="0409001B" w:tentative="1">
+      <w:start w:val="1"/>
+      <w:numFmt w:val="lowerRoman"/>
+      <w:lvlText w:val="%9."/>
+      <w:lvlJc w:val="right"/>
+      <w:pPr>
+        <w:ind w:left="6480" w:hanging="180"/>
+      </w:pPr>
     </w:lvl>
   </w:abstractNum>
   <w:num w:numId="1">
@@ -9703,6 +10294,9 @@
   </w:num>
   <w:num w:numId="14">
     <w:abstractNumId w:val="3"/>
+  </w:num>
+  <w:num w:numId="15">
+    <w:abstractNumId w:val="14"/>
   </w:num>
 </w:numbering>
 </file>
@@ -10627,7 +11221,7 @@
 </file>
 
 <file path=customXml/itemProps1.xml><?xml version="1.0" encoding="utf-8"?>
-<ds:datastoreItem xmlns:ds="http://schemas.openxmlformats.org/officeDocument/2006/customXml" ds:itemID="{E7D1DEB8-F631-4A2F-B934-E22635736E75}">
+<ds:datastoreItem xmlns:ds="http://schemas.openxmlformats.org/officeDocument/2006/customXml" ds:itemID="{238BC8C0-4915-4C3D-A882-7B669A846A4C}">
   <ds:schemaRefs>
     <ds:schemaRef ds:uri="http://schemas.openxmlformats.org/officeDocument/2006/bibliography"/>
   </ds:schemaRefs>

</xml_diff>